<commit_message>
updated git docs with ssh key additions and branching from main detail
</commit_message>
<xml_diff>
--- a/Documentation/Git Setup Help.docx
+++ b/Documentation/Git Setup Help.docx
@@ -85,7 +85,14 @@
           <w:b/>
           <w:bCs/>
         </w:rPr>
-        <w:t>Part 2: Accessing the git repository</w:t>
+        <w:t xml:space="preserve">Part 2: Accessing the git </w:t>
+      </w:r>
+      <w:r>
+        <w:rPr>
+          <w:b/>
+          <w:bCs/>
+        </w:rPr>
+        <w:t>repository</w:t>
       </w:r>
     </w:p>
     <w:p>
@@ -120,7 +127,70 @@
         </w:numPr>
       </w:pPr>
       <w:r>
-        <w:t>Copy the ssh link from the code section:</w:t>
+        <w:t xml:space="preserve">If you do not already have a </w:t>
+      </w:r>
+      <w:proofErr w:type="spellStart"/>
+      <w:r>
+        <w:t>github</w:t>
+      </w:r>
+      <w:proofErr w:type="spellEnd"/>
+      <w:r>
+        <w:t xml:space="preserve"> </w:t>
+      </w:r>
+      <w:proofErr w:type="spellStart"/>
+      <w:r>
+        <w:t>ssh</w:t>
+      </w:r>
+      <w:proofErr w:type="spellEnd"/>
+      <w:r>
+        <w:t xml:space="preserve"> key set up, you will need to set up an </w:t>
+      </w:r>
+      <w:proofErr w:type="spellStart"/>
+      <w:r>
+        <w:t>ssh</w:t>
+      </w:r>
+      <w:proofErr w:type="spellEnd"/>
+      <w:r>
+        <w:t xml:space="preserve"> key and register it on your device, see the following </w:t>
+      </w:r>
+      <w:proofErr w:type="spellStart"/>
+      <w:r>
+        <w:t>github</w:t>
+      </w:r>
+      <w:proofErr w:type="spellEnd"/>
+      <w:r>
+        <w:t xml:space="preserve"> documentation: </w:t>
+      </w:r>
+      <w:hyperlink r:id="rId9" w:history="1">
+        <w:r>
+          <w:rPr>
+            <w:rStyle w:val="Hyperlink"/>
+          </w:rPr>
+          <w:t>https://docs.github.com/en/authentication/connecting-to-github-with-ssh/generating-a-new-ssh-key-and-adding-it-to-the-ssh-agent</w:t>
+        </w:r>
+      </w:hyperlink>
+      <w:r>
+        <w:t xml:space="preserve"> </w:t>
+      </w:r>
+    </w:p>
+    <w:p>
+      <w:pPr>
+        <w:pStyle w:val="ListParagraph"/>
+        <w:numPr>
+          <w:ilvl w:val="0"/>
+          <w:numId w:val="6"/>
+        </w:numPr>
+      </w:pPr>
+      <w:r>
+        <w:t xml:space="preserve">Copy the </w:t>
+      </w:r>
+      <w:proofErr w:type="spellStart"/>
+      <w:r>
+        <w:t>ssh</w:t>
+      </w:r>
+      <w:proofErr w:type="spellEnd"/>
+      <w:r>
+        <w:t xml:space="preserve"> link from the code section:</w:t>
       </w:r>
     </w:p>
     <w:p>
@@ -147,7 +217,7 @@
                     <pic:cNvPicPr/>
                   </pic:nvPicPr>
                   <pic:blipFill>
-                    <a:blip r:embed="rId9"/>
+                    <a:blip r:embed="rId10"/>
                     <a:stretch>
                       <a:fillRect/>
                     </a:stretch>
@@ -194,6 +264,7 @@
         <w:rPr>
           <w:noProof/>
         </w:rPr>
+        <w:lastRenderedPageBreak/>
         <w:drawing>
           <wp:inline distT="0" distB="0" distL="0" distR="0" wp14:anchorId="3EE30575" wp14:editId="6244869A">
             <wp:extent cx="2744962" cy="3649980"/>
@@ -210,7 +281,7 @@
                     <pic:cNvPicPr/>
                   </pic:nvPicPr>
                   <pic:blipFill>
-                    <a:blip r:embed="rId10"/>
+                    <a:blip r:embed="rId11"/>
                     <a:stretch>
                       <a:fillRect/>
                     </a:stretch>
@@ -246,7 +317,23 @@
         </w:numPr>
       </w:pPr>
       <w:r>
-        <w:t>Type `git clone &lt;ssh-link&gt;` replacing &lt;ssh-link&gt; with the link previously copied</w:t>
+        <w:t>Type `git clone &lt;</w:t>
+      </w:r>
+      <w:proofErr w:type="spellStart"/>
+      <w:r>
+        <w:t>ssh</w:t>
+      </w:r>
+      <w:proofErr w:type="spellEnd"/>
+      <w:r>
+        <w:t>-link&gt;` replacing &lt;</w:t>
+      </w:r>
+      <w:proofErr w:type="spellStart"/>
+      <w:r>
+        <w:t>ssh</w:t>
+      </w:r>
+      <w:proofErr w:type="spellEnd"/>
+      <w:r>
+        <w:t>-link&gt; with the link previously copied</w:t>
       </w:r>
     </w:p>
     <w:p>
@@ -273,7 +360,7 @@
                     <pic:cNvPicPr/>
                   </pic:nvPicPr>
                   <pic:blipFill>
-                    <a:blip r:embed="rId11"/>
+                    <a:blip r:embed="rId12"/>
                     <a:stretch>
                       <a:fillRect/>
                     </a:stretch>
@@ -328,7 +415,7 @@
                     <pic:cNvPicPr/>
                   </pic:nvPicPr>
                   <pic:blipFill>
-                    <a:blip r:embed="rId12"/>
+                    <a:blip r:embed="rId13"/>
                     <a:stretch>
                       <a:fillRect/>
                     </a:stretch>
@@ -407,7 +494,7 @@
                     <pic:cNvPicPr/>
                   </pic:nvPicPr>
                   <pic:blipFill>
-                    <a:blip r:embed="rId13"/>
+                    <a:blip r:embed="rId14"/>
                     <a:stretch>
                       <a:fillRect/>
                     </a:stretch>
@@ -437,6 +524,7 @@
         </w:numPr>
       </w:pPr>
       <w:r>
+        <w:lastRenderedPageBreak/>
         <w:t>Create a branch for your changes using `git branch &lt;branch-name&gt;` (detailed names help) and switch to it</w:t>
       </w:r>
       <w:r>
@@ -452,10 +540,47 @@
         </w:numPr>
       </w:pPr>
       <w:r>
-        <w:t>Alternatively use `git brsw &lt;branch-name&gt;` to create and switch to it (</w:t>
+        <w:t xml:space="preserve">Alternatively use `git </w:t>
+      </w:r>
+      <w:proofErr w:type="spellStart"/>
+      <w:r>
+        <w:t>brsw</w:t>
+      </w:r>
+      <w:proofErr w:type="spellEnd"/>
+      <w:r>
+        <w:t xml:space="preserve"> &lt;branch-name&gt;` to create and switch to it (</w:t>
       </w:r>
       <w:r>
         <w:t>assuming config is set up, see last page for git configs)</w:t>
+      </w:r>
+    </w:p>
+    <w:p>
+      <w:pPr>
+        <w:pStyle w:val="ListParagraph"/>
+        <w:numPr>
+          <w:ilvl w:val="1"/>
+          <w:numId w:val="7"/>
+        </w:numPr>
+      </w:pPr>
+      <w:r>
+        <w:rPr>
+          <w:b/>
+          <w:bCs/>
+        </w:rPr>
+        <w:t xml:space="preserve">NOTE: </w:t>
+      </w:r>
+      <w:r>
+        <w:t xml:space="preserve">branches are created from the </w:t>
+      </w:r>
+      <w:r>
+        <w:rPr>
+          <w:b/>
+          <w:bCs/>
+        </w:rPr>
+        <w:t xml:space="preserve">CURRENT </w:t>
+      </w:r>
+      <w:r>
+        <w:t>branch, switch to the main branch before you create new branches, it’s also common practice to pull all changes before creating the branch to prevent merge conflicts in the future</w:t>
       </w:r>
     </w:p>
     <w:p>
@@ -482,7 +607,7 @@
                     <pic:cNvPicPr/>
                   </pic:nvPicPr>
                   <pic:blipFill>
-                    <a:blip r:embed="rId14"/>
+                    <a:blip r:embed="rId15"/>
                     <a:stretch>
                       <a:fillRect/>
                     </a:stretch>
@@ -509,6 +634,41 @@
     <w:p>
       <w:pPr>
         <w:pStyle w:val="ListParagraph"/>
+      </w:pPr>
+    </w:p>
+    <w:p>
+      <w:pPr>
+        <w:pStyle w:val="ListParagraph"/>
+      </w:pPr>
+    </w:p>
+    <w:p>
+      <w:pPr>
+        <w:pStyle w:val="ListParagraph"/>
+      </w:pPr>
+    </w:p>
+    <w:p>
+      <w:pPr>
+        <w:pStyle w:val="ListParagraph"/>
+      </w:pPr>
+    </w:p>
+    <w:p>
+      <w:pPr>
+        <w:pStyle w:val="ListParagraph"/>
+      </w:pPr>
+    </w:p>
+    <w:p>
+      <w:pPr>
+        <w:pStyle w:val="ListParagraph"/>
+      </w:pPr>
+    </w:p>
+    <w:p>
+      <w:pPr>
+        <w:pStyle w:val="ListParagraph"/>
+      </w:pPr>
+    </w:p>
+    <w:p>
+      <w:pPr>
+        <w:pStyle w:val="ListParagraph"/>
         <w:numPr>
           <w:ilvl w:val="0"/>
           <w:numId w:val="7"/>
@@ -554,7 +714,7 @@
                     <pic:cNvPicPr/>
                   </pic:nvPicPr>
                   <pic:blipFill>
-                    <a:blip r:embed="rId15"/>
+                    <a:blip r:embed="rId16"/>
                     <a:stretch>
                       <a:fillRect/>
                     </a:stretch>
@@ -584,11 +744,18 @@
         </w:numPr>
       </w:pPr>
       <w:r>
-        <w:lastRenderedPageBreak/>
         <w:t>Push your changes using `git push –set-upstream origin &lt;branch-name&gt;`</w:t>
       </w:r>
       <w:r>
-        <w:t xml:space="preserve"> (or simply `git pushu`</w:t>
+        <w:t xml:space="preserve"> (or simply `git </w:t>
+      </w:r>
+      <w:proofErr w:type="spellStart"/>
+      <w:r>
+        <w:t>pushu</w:t>
+      </w:r>
+      <w:proofErr w:type="spellEnd"/>
+      <w:r>
+        <w:t>`</w:t>
       </w:r>
       <w:r>
         <w:t xml:space="preserve"> if config is set up [see last page]</w:t>
@@ -619,7 +786,7 @@
                     <pic:cNvPicPr/>
                   </pic:nvPicPr>
                   <pic:blipFill>
-                    <a:blip r:embed="rId16"/>
+                    <a:blip r:embed="rId17"/>
                     <a:stretch>
                       <a:fillRect/>
                     </a:stretch>
@@ -649,7 +816,16 @@
         </w:numPr>
       </w:pPr>
       <w:r>
-        <w:t>Go onto the github repository and create a pull request for your branch to be merged with the main branch:</w:t>
+        <w:lastRenderedPageBreak/>
+        <w:t xml:space="preserve">Go onto the </w:t>
+      </w:r>
+      <w:proofErr w:type="spellStart"/>
+      <w:r>
+        <w:t>github</w:t>
+      </w:r>
+      <w:proofErr w:type="spellEnd"/>
+      <w:r>
+        <w:t xml:space="preserve"> repository and create a pull request for your branch to be merged with the main branch:</w:t>
       </w:r>
     </w:p>
     <w:p>
@@ -676,7 +852,7 @@
                     <pic:cNvPicPr/>
                   </pic:nvPicPr>
                   <pic:blipFill>
-                    <a:blip r:embed="rId17"/>
+                    <a:blip r:embed="rId18"/>
                     <a:stretch>
                       <a:fillRect/>
                     </a:stretch>
@@ -733,7 +909,7 @@
                     <pic:cNvPicPr/>
                   </pic:nvPicPr>
                   <pic:blipFill>
-                    <a:blip r:embed="rId18"/>
+                    <a:blip r:embed="rId19"/>
                     <a:stretch>
                       <a:fillRect/>
                     </a:stretch>
@@ -806,7 +982,6 @@
           <w:b/>
           <w:bCs/>
         </w:rPr>
-        <w:lastRenderedPageBreak/>
         <w:t>Reviewing PRs:</w:t>
       </w:r>
     </w:p>
@@ -830,6 +1005,7 @@
         <w:rPr>
           <w:noProof/>
         </w:rPr>
+        <w:lastRenderedPageBreak/>
         <w:drawing>
           <wp:inline distT="0" distB="0" distL="0" distR="0" wp14:anchorId="284237F0" wp14:editId="717CFFDD">
             <wp:extent cx="5943600" cy="2312670"/>
@@ -846,7 +1022,7 @@
                     <pic:cNvPicPr/>
                   </pic:nvPicPr>
                   <pic:blipFill>
-                    <a:blip r:embed="rId19"/>
+                    <a:blip r:embed="rId20"/>
                     <a:stretch>
                       <a:fillRect/>
                     </a:stretch>
@@ -914,7 +1090,7 @@
                     </pic:cNvPicPr>
                   </pic:nvPicPr>
                   <pic:blipFill>
-                    <a:blip r:embed="rId20">
+                    <a:blip r:embed="rId21">
                       <a:extLst>
                         <a:ext uri="{28A0092B-C50C-407E-A947-70E740481C1C}">
                           <a14:useLocalDpi xmlns:a14="http://schemas.microsoft.com/office/drawing/2010/main" val="0"/>
@@ -982,7 +1158,7 @@
                     <pic:cNvPicPr/>
                   </pic:nvPicPr>
                   <pic:blipFill>
-                    <a:blip r:embed="rId21"/>
+                    <a:blip r:embed="rId22"/>
                     <a:stretch>
                       <a:fillRect/>
                     </a:stretch>
@@ -1064,7 +1240,6 @@
           <w:b/>
           <w:bCs/>
         </w:rPr>
-        <w:lastRenderedPageBreak/>
         <w:t xml:space="preserve"> (OPTIONAL): Set up git configs</w:t>
       </w:r>
     </w:p>
@@ -1077,14 +1252,26 @@
         </w:numPr>
       </w:pPr>
       <w:r>
-        <w:t>Copy the contents in the .gitconfig file into your local .git/config file:</w:t>
-      </w:r>
-    </w:p>
-    <w:p>
-      <w:pPr>
-        <w:pStyle w:val="ListParagraph"/>
-      </w:pPr>
-      <w:r>
+        <w:lastRenderedPageBreak/>
+        <w:t>Copy the contents in the .</w:t>
+      </w:r>
+      <w:proofErr w:type="spellStart"/>
+      <w:r>
+        <w:t>gitconfig</w:t>
+      </w:r>
+      <w:proofErr w:type="spellEnd"/>
+      <w:r>
+        <w:t xml:space="preserve"> file into your local .git/config file:</w:t>
+      </w:r>
+    </w:p>
+    <w:p>
+      <w:pPr>
+        <w:pStyle w:val="ListParagraph"/>
+      </w:pPr>
+      <w:r>
+        <w:rPr>
+          <w:noProof/>
+        </w:rPr>
         <w:drawing>
           <wp:inline distT="0" distB="0" distL="0" distR="0" wp14:anchorId="3EB71DFF" wp14:editId="1206A551">
             <wp:extent cx="5465701" cy="2476500"/>
@@ -1101,7 +1288,7 @@
                     <pic:cNvPicPr/>
                   </pic:nvPicPr>
                   <pic:blipFill>
-                    <a:blip r:embed="rId22"/>
+                    <a:blip r:embed="rId23"/>
                     <a:stretch>
                       <a:fillRect/>
                     </a:stretch>

</xml_diff>

<commit_message>
reformatted git docs and added more
</commit_message>
<xml_diff>
--- a/Documentation/Git Setup Help.docx
+++ b/Documentation/Git Setup Help.docx
@@ -58,7 +58,19 @@
         </w:numPr>
       </w:pPr>
       <w:r>
-        <w:t>Ensure git bash is installed (this will allow showing branch names by the directory path)</w:t>
+        <w:t>Ensure git bash is installed (</w:t>
+      </w:r>
+      <w:r>
+        <w:t xml:space="preserve">git bash shows </w:t>
+      </w:r>
+      <w:r>
+        <w:t xml:space="preserve">branch names </w:t>
+      </w:r>
+      <w:r>
+        <w:t>beside</w:t>
+      </w:r>
+      <w:r>
+        <w:t xml:space="preserve"> the directory path)</w:t>
       </w:r>
     </w:p>
     <w:p>
@@ -87,6 +99,7 @@
         </w:rPr>
         <w:t xml:space="preserve">Part 2: Accessing the git </w:t>
       </w:r>
+      <w:proofErr w:type="gramStart"/>
       <w:r>
         <w:rPr>
           <w:b/>
@@ -94,6 +107,7 @@
         </w:rPr>
         <w:t>repository</w:t>
       </w:r>
+      <w:proofErr w:type="gramEnd"/>
     </w:p>
     <w:p>
       <w:pPr>
@@ -264,11 +278,10 @@
         <w:rPr>
           <w:noProof/>
         </w:rPr>
-        <w:lastRenderedPageBreak/>
         <w:drawing>
-          <wp:inline distT="0" distB="0" distL="0" distR="0" wp14:anchorId="3EE30575" wp14:editId="6244869A">
-            <wp:extent cx="2744962" cy="3649980"/>
-            <wp:effectExtent l="0" t="0" r="0" b="7620"/>
+          <wp:inline distT="0" distB="0" distL="0" distR="0" wp14:anchorId="3EE30575" wp14:editId="6A0AF8AE">
+            <wp:extent cx="2499979" cy="3324225"/>
+            <wp:effectExtent l="0" t="0" r="0" b="0"/>
             <wp:docPr id="313288368" name="Picture 1" descr="A screenshot of a computer&#10;&#10;Description automatically generated"/>
             <wp:cNvGraphicFramePr>
               <a:graphicFrameLocks xmlns:a="http://schemas.openxmlformats.org/drawingml/2006/main" noChangeAspect="1"/>
@@ -289,7 +302,7 @@
                   <pic:spPr>
                     <a:xfrm>
                       <a:off x="0" y="0"/>
-                      <a:ext cx="2757824" cy="3667083"/>
+                      <a:ext cx="2515137" cy="3344380"/>
                     </a:xfrm>
                     <a:prstGeom prst="rect">
                       <a:avLst/>
@@ -333,8 +346,13 @@
       </w:r>
       <w:proofErr w:type="spellEnd"/>
       <w:r>
-        <w:t>-link&gt; with the link previously copied</w:t>
-      </w:r>
+        <w:t xml:space="preserve">-link&gt; with the link previously </w:t>
+      </w:r>
+      <w:proofErr w:type="gramStart"/>
+      <w:r>
+        <w:t>copied</w:t>
+      </w:r>
+      <w:proofErr w:type="gramEnd"/>
     </w:p>
     <w:p>
       <w:pPr>
@@ -455,8 +473,17 @@
           <w:b/>
           <w:bCs/>
         </w:rPr>
-        <w:t>Adding to the git repository</w:t>
-      </w:r>
+        <w:t xml:space="preserve">Adding to the git </w:t>
+      </w:r>
+      <w:proofErr w:type="gramStart"/>
+      <w:r>
+        <w:rPr>
+          <w:b/>
+          <w:bCs/>
+        </w:rPr>
+        <w:t>repository</w:t>
+      </w:r>
+      <w:proofErr w:type="gramEnd"/>
     </w:p>
     <w:p>
       <w:pPr>
@@ -467,8 +494,13 @@
         </w:numPr>
       </w:pPr>
       <w:r>
-        <w:t>Traverse into the repository using `CD: cmput250` from the previous folder</w:t>
-      </w:r>
+        <w:t xml:space="preserve">Traverse into the repository using `CD: cmput250` from the previous </w:t>
+      </w:r>
+      <w:proofErr w:type="gramStart"/>
+      <w:r>
+        <w:t>folder</w:t>
+      </w:r>
+      <w:proofErr w:type="gramEnd"/>
     </w:p>
     <w:p>
       <w:pPr>
@@ -524,7 +556,6 @@
         </w:numPr>
       </w:pPr>
       <w:r>
-        <w:lastRenderedPageBreak/>
         <w:t>Create a branch for your changes using `git branch &lt;branch-name&gt;` (detailed names help) and switch to it</w:t>
       </w:r>
       <w:r>
@@ -675,13 +706,22 @@
         </w:numPr>
       </w:pPr>
       <w:r>
+        <w:lastRenderedPageBreak/>
         <w:t>Make any changes to the file system as needed and type `</w:t>
       </w:r>
       <w:r>
         <w:t>git add –all` to add your changes to the selection of tracked files, then type `</w:t>
       </w:r>
       <w:r>
-        <w:t xml:space="preserve">git commit -m “&lt;message&gt;”` </w:t>
+        <w:t>git commit -m “&lt;message</w:t>
+      </w:r>
+      <w:proofErr w:type="gramStart"/>
+      <w:r>
+        <w:t>&gt;”`</w:t>
+      </w:r>
+      <w:proofErr w:type="gramEnd"/>
+      <w:r>
+        <w:t xml:space="preserve"> </w:t>
       </w:r>
       <w:r>
         <w:t xml:space="preserve"> </w:t>
@@ -816,7 +856,6 @@
         </w:numPr>
       </w:pPr>
       <w:r>
-        <w:lastRenderedPageBreak/>
         <w:t xml:space="preserve">Go onto the </w:t>
       </w:r>
       <w:proofErr w:type="spellStart"/>
@@ -888,15 +927,19 @@
     <w:p>
       <w:pPr>
         <w:pStyle w:val="ListParagraph"/>
+        <w:rPr>
+          <w:b/>
+          <w:bCs/>
+        </w:rPr>
       </w:pPr>
       <w:r>
         <w:rPr>
           <w:noProof/>
         </w:rPr>
         <w:drawing>
-          <wp:inline distT="0" distB="0" distL="0" distR="0" wp14:anchorId="4DDBA507" wp14:editId="4947F0D8">
-            <wp:extent cx="5943600" cy="2605405"/>
-            <wp:effectExtent l="0" t="0" r="0" b="4445"/>
+          <wp:inline distT="0" distB="0" distL="0" distR="0" wp14:anchorId="4DDBA507" wp14:editId="4EE160A5">
+            <wp:extent cx="4975936" cy="2181225"/>
+            <wp:effectExtent l="0" t="0" r="0" b="0"/>
             <wp:docPr id="302221622" name="Picture 1" descr="A screenshot of a computer&#10;&#10;Description automatically generated"/>
             <wp:cNvGraphicFramePr>
               <a:graphicFrameLocks xmlns:a="http://schemas.openxmlformats.org/drawingml/2006/main" noChangeAspect="1"/>
@@ -917,7 +960,7 @@
                   <pic:spPr>
                     <a:xfrm>
                       <a:off x="0" y="0"/>
-                      <a:ext cx="5943600" cy="2605405"/>
+                      <a:ext cx="4977448" cy="2181888"/>
                     </a:xfrm>
                     <a:prstGeom prst="rect">
                       <a:avLst/>
@@ -931,57 +974,12 @@
       </w:r>
     </w:p>
     <w:p>
-      <w:pPr>
+      <w:r>
         <w:rPr>
           <w:b/>
           <w:bCs/>
         </w:rPr>
-      </w:pPr>
-    </w:p>
-    <w:p>
-      <w:pPr>
-        <w:rPr>
-          <w:b/>
-          <w:bCs/>
-        </w:rPr>
-      </w:pPr>
-    </w:p>
-    <w:p>
-      <w:pPr>
-        <w:rPr>
-          <w:b/>
-          <w:bCs/>
-        </w:rPr>
-      </w:pPr>
-    </w:p>
-    <w:p>
-      <w:pPr>
-        <w:rPr>
-          <w:b/>
-          <w:bCs/>
-        </w:rPr>
-      </w:pPr>
-    </w:p>
-    <w:p>
-      <w:pPr>
-        <w:rPr>
-          <w:b/>
-          <w:bCs/>
-        </w:rPr>
-      </w:pPr>
-    </w:p>
-    <w:p>
-      <w:pPr>
-        <w:rPr>
-          <w:b/>
-          <w:bCs/>
-        </w:rPr>
-      </w:pPr>
-      <w:r>
-        <w:rPr>
-          <w:b/>
-          <w:bCs/>
-        </w:rPr>
+        <w:lastRenderedPageBreak/>
         <w:t>Reviewing PRs:</w:t>
       </w:r>
     </w:p>
@@ -1005,7 +1003,6 @@
         <w:rPr>
           <w:noProof/>
         </w:rPr>
-        <w:lastRenderedPageBreak/>
         <w:drawing>
           <wp:inline distT="0" distB="0" distL="0" distR="0" wp14:anchorId="284237F0" wp14:editId="717CFFDD">
             <wp:extent cx="5943600" cy="2312670"/>
@@ -1131,8 +1128,13 @@
         </w:numPr>
       </w:pPr>
       <w:r>
-        <w:t>Delete the excess branch after the pr gets merged to avoid clutter basically</w:t>
-      </w:r>
+        <w:t xml:space="preserve">Delete the excess branch after the pr gets merged to avoid clutter </w:t>
+      </w:r>
+      <w:proofErr w:type="gramStart"/>
+      <w:r>
+        <w:t>basically</w:t>
+      </w:r>
+      <w:proofErr w:type="gramEnd"/>
     </w:p>
     <w:p>
       <w:pPr>
@@ -1179,7 +1181,6 @@
         </w:drawing>
       </w:r>
     </w:p>
-    <w:p/>
     <w:p>
       <w:pPr>
         <w:rPr>
@@ -1187,14 +1188,44 @@
           <w:bCs/>
         </w:rPr>
       </w:pPr>
-    </w:p>
-    <w:p>
-      <w:pPr>
+      <w:r>
         <w:rPr>
           <w:b/>
           <w:bCs/>
         </w:rPr>
-      </w:pPr>
+        <w:t>Keeping your local files updated</w:t>
+      </w:r>
+    </w:p>
+    <w:p>
+      <w:pPr>
+        <w:pStyle w:val="ListParagraph"/>
+        <w:numPr>
+          <w:ilvl w:val="0"/>
+          <w:numId w:val="11"/>
+        </w:numPr>
+      </w:pPr>
+      <w:r>
+        <w:t xml:space="preserve">Running a simple `git pull` will update the CURRENT branch with any changes in </w:t>
+      </w:r>
+      <w:proofErr w:type="spellStart"/>
+      <w:proofErr w:type="gramStart"/>
+      <w:r>
+        <w:t>github</w:t>
+      </w:r>
+      <w:proofErr w:type="spellEnd"/>
+      <w:proofErr w:type="gramEnd"/>
+    </w:p>
+    <w:p>
+      <w:pPr>
+        <w:pStyle w:val="ListParagraph"/>
+        <w:numPr>
+          <w:ilvl w:val="1"/>
+          <w:numId w:val="11"/>
+        </w:numPr>
+      </w:pPr>
+      <w:r>
+        <w:t>If someone has made changes to the main branch that you cannot see, switch to the main branch and type `git pull`</w:t>
+      </w:r>
     </w:p>
     <w:p>
       <w:pPr>
@@ -1240,8 +1271,18 @@
           <w:b/>
           <w:bCs/>
         </w:rPr>
-        <w:t xml:space="preserve"> (OPTIONAL): Set up git configs</w:t>
-      </w:r>
+        <w:lastRenderedPageBreak/>
+        <w:t xml:space="preserve"> (OPTIONAL): Set up git </w:t>
+      </w:r>
+      <w:proofErr w:type="gramStart"/>
+      <w:r>
+        <w:rPr>
+          <w:b/>
+          <w:bCs/>
+        </w:rPr>
+        <w:t>configs</w:t>
+      </w:r>
+      <w:proofErr w:type="gramEnd"/>
     </w:p>
     <w:p>
       <w:pPr>
@@ -1252,14 +1293,18 @@
         </w:numPr>
       </w:pPr>
       <w:r>
-        <w:lastRenderedPageBreak/>
-        <w:t>Copy the contents in the .</w:t>
+        <w:t xml:space="preserve">Copy the contents in </w:t>
+      </w:r>
+      <w:proofErr w:type="gramStart"/>
+      <w:r>
+        <w:t>the .</w:t>
       </w:r>
       <w:proofErr w:type="spellStart"/>
       <w:r>
         <w:t>gitconfig</w:t>
       </w:r>
       <w:proofErr w:type="spellEnd"/>
+      <w:proofErr w:type="gramEnd"/>
       <w:r>
         <w:t xml:space="preserve"> file into your local .git/config file:</w:t>
       </w:r>
@@ -1729,6 +1774,95 @@
     </w:lvl>
   </w:abstractNum>
   <w:abstractNum w:abstractNumId="4" w15:restartNumberingAfterBreak="0">
+    <w:nsid w:val="46EA4180"/>
+    <w:multiLevelType w:val="hybridMultilevel"/>
+    <w:tmpl w:val="5B8EEA34"/>
+    <w:lvl w:ilvl="0" w:tplc="1009000F">
+      <w:start w:val="1"/>
+      <w:numFmt w:val="decimal"/>
+      <w:lvlText w:val="%1."/>
+      <w:lvlJc w:val="left"/>
+      <w:pPr>
+        <w:ind w:left="720" w:hanging="360"/>
+      </w:pPr>
+      <w:rPr>
+        <w:rFonts w:hint="default"/>
+      </w:rPr>
+    </w:lvl>
+    <w:lvl w:ilvl="1" w:tplc="10090019">
+      <w:start w:val="1"/>
+      <w:numFmt w:val="lowerLetter"/>
+      <w:lvlText w:val="%2."/>
+      <w:lvlJc w:val="left"/>
+      <w:pPr>
+        <w:ind w:left="1440" w:hanging="360"/>
+      </w:pPr>
+    </w:lvl>
+    <w:lvl w:ilvl="2" w:tplc="1009001B" w:tentative="1">
+      <w:start w:val="1"/>
+      <w:numFmt w:val="lowerRoman"/>
+      <w:lvlText w:val="%3."/>
+      <w:lvlJc w:val="right"/>
+      <w:pPr>
+        <w:ind w:left="2160" w:hanging="180"/>
+      </w:pPr>
+    </w:lvl>
+    <w:lvl w:ilvl="3" w:tplc="1009000F" w:tentative="1">
+      <w:start w:val="1"/>
+      <w:numFmt w:val="decimal"/>
+      <w:lvlText w:val="%4."/>
+      <w:lvlJc w:val="left"/>
+      <w:pPr>
+        <w:ind w:left="2880" w:hanging="360"/>
+      </w:pPr>
+    </w:lvl>
+    <w:lvl w:ilvl="4" w:tplc="10090019" w:tentative="1">
+      <w:start w:val="1"/>
+      <w:numFmt w:val="lowerLetter"/>
+      <w:lvlText w:val="%5."/>
+      <w:lvlJc w:val="left"/>
+      <w:pPr>
+        <w:ind w:left="3600" w:hanging="360"/>
+      </w:pPr>
+    </w:lvl>
+    <w:lvl w:ilvl="5" w:tplc="1009001B" w:tentative="1">
+      <w:start w:val="1"/>
+      <w:numFmt w:val="lowerRoman"/>
+      <w:lvlText w:val="%6."/>
+      <w:lvlJc w:val="right"/>
+      <w:pPr>
+        <w:ind w:left="4320" w:hanging="180"/>
+      </w:pPr>
+    </w:lvl>
+    <w:lvl w:ilvl="6" w:tplc="1009000F" w:tentative="1">
+      <w:start w:val="1"/>
+      <w:numFmt w:val="decimal"/>
+      <w:lvlText w:val="%7."/>
+      <w:lvlJc w:val="left"/>
+      <w:pPr>
+        <w:ind w:left="5040" w:hanging="360"/>
+      </w:pPr>
+    </w:lvl>
+    <w:lvl w:ilvl="7" w:tplc="10090019" w:tentative="1">
+      <w:start w:val="1"/>
+      <w:numFmt w:val="lowerLetter"/>
+      <w:lvlText w:val="%8."/>
+      <w:lvlJc w:val="left"/>
+      <w:pPr>
+        <w:ind w:left="5760" w:hanging="360"/>
+      </w:pPr>
+    </w:lvl>
+    <w:lvl w:ilvl="8" w:tplc="1009001B" w:tentative="1">
+      <w:start w:val="1"/>
+      <w:numFmt w:val="lowerRoman"/>
+      <w:lvlText w:val="%9."/>
+      <w:lvlJc w:val="right"/>
+      <w:pPr>
+        <w:ind w:left="6480" w:hanging="180"/>
+      </w:pPr>
+    </w:lvl>
+  </w:abstractNum>
+  <w:abstractNum w:abstractNumId="5" w15:restartNumberingAfterBreak="0">
     <w:nsid w:val="4A7125DC"/>
     <w:multiLevelType w:val="hybridMultilevel"/>
     <w:tmpl w:val="06FAEE72"/>
@@ -1817,7 +1951,7 @@
       </w:pPr>
     </w:lvl>
   </w:abstractNum>
-  <w:abstractNum w:abstractNumId="5" w15:restartNumberingAfterBreak="0">
+  <w:abstractNum w:abstractNumId="6" w15:restartNumberingAfterBreak="0">
     <w:nsid w:val="4FD85B56"/>
     <w:multiLevelType w:val="hybridMultilevel"/>
     <w:tmpl w:val="3A3C61BC"/>
@@ -1907,7 +2041,7 @@
       </w:pPr>
     </w:lvl>
   </w:abstractNum>
-  <w:abstractNum w:abstractNumId="6" w15:restartNumberingAfterBreak="0">
+  <w:abstractNum w:abstractNumId="7" w15:restartNumberingAfterBreak="0">
     <w:nsid w:val="518E7EEC"/>
     <w:multiLevelType w:val="hybridMultilevel"/>
     <w:tmpl w:val="A16ACE2E"/>
@@ -1996,7 +2130,7 @@
       </w:pPr>
     </w:lvl>
   </w:abstractNum>
-  <w:abstractNum w:abstractNumId="7" w15:restartNumberingAfterBreak="0">
+  <w:abstractNum w:abstractNumId="8" w15:restartNumberingAfterBreak="0">
     <w:nsid w:val="75D252BA"/>
     <w:multiLevelType w:val="hybridMultilevel"/>
     <w:tmpl w:val="07E42070"/>
@@ -2085,7 +2219,7 @@
       </w:pPr>
     </w:lvl>
   </w:abstractNum>
-  <w:abstractNum w:abstractNumId="8" w15:restartNumberingAfterBreak="0">
+  <w:abstractNum w:abstractNumId="9" w15:restartNumberingAfterBreak="0">
     <w:nsid w:val="787449CF"/>
     <w:multiLevelType w:val="hybridMultilevel"/>
     <w:tmpl w:val="7CE8494C"/>
@@ -2174,7 +2308,7 @@
       </w:pPr>
     </w:lvl>
   </w:abstractNum>
-  <w:abstractNum w:abstractNumId="9" w15:restartNumberingAfterBreak="0">
+  <w:abstractNum w:abstractNumId="10" w15:restartNumberingAfterBreak="0">
     <w:nsid w:val="7BBE785E"/>
     <w:multiLevelType w:val="hybridMultilevel"/>
     <w:tmpl w:val="EA821AE6"/>
@@ -2267,31 +2401,34 @@
     <w:abstractNumId w:val="0"/>
   </w:num>
   <w:num w:numId="2" w16cid:durableId="1342078279">
-    <w:abstractNumId w:val="6"/>
+    <w:abstractNumId w:val="7"/>
   </w:num>
   <w:num w:numId="3" w16cid:durableId="1129784307">
     <w:abstractNumId w:val="1"/>
   </w:num>
   <w:num w:numId="4" w16cid:durableId="1845438906">
-    <w:abstractNumId w:val="5"/>
+    <w:abstractNumId w:val="6"/>
   </w:num>
   <w:num w:numId="5" w16cid:durableId="1270969311">
     <w:abstractNumId w:val="2"/>
   </w:num>
   <w:num w:numId="6" w16cid:durableId="2144542561">
-    <w:abstractNumId w:val="7"/>
+    <w:abstractNumId w:val="8"/>
   </w:num>
   <w:num w:numId="7" w16cid:durableId="1490367717">
-    <w:abstractNumId w:val="4"/>
+    <w:abstractNumId w:val="5"/>
   </w:num>
   <w:num w:numId="8" w16cid:durableId="2048067799">
-    <w:abstractNumId w:val="8"/>
+    <w:abstractNumId w:val="9"/>
   </w:num>
   <w:num w:numId="9" w16cid:durableId="1516729839">
     <w:abstractNumId w:val="3"/>
   </w:num>
   <w:num w:numId="10" w16cid:durableId="1598058432">
-    <w:abstractNumId w:val="9"/>
+    <w:abstractNumId w:val="10"/>
+  </w:num>
+  <w:num w:numId="11" w16cid:durableId="96751638">
+    <w:abstractNumId w:val="4"/>
   </w:num>
 </w:numbering>
 </file>

</xml_diff>